<commit_message>
DM - P1 & P2 Added
</commit_message>
<xml_diff>
--- a/SEM1/DS1/P1/Practical 1 Manual.docx
+++ b/SEM1/DS1/P1/Practical 1 Manual.docx
@@ -1,6 +1,6 @@
 
 <file path=word/document.xml><?xml version="1.0" encoding="utf-8"?>
-<w:document xmlns:wpc="http://schemas.microsoft.com/office/word/2010/wordprocessingCanvas" xmlns:cx="http://schemas.microsoft.com/office/drawing/2014/chartex" xmlns:cx1="http://schemas.microsoft.com/office/drawing/2015/9/8/chartex" xmlns:cx2="http://schemas.microsoft.com/office/drawing/2015/10/21/chartex" xmlns:cx3="http://schemas.microsoft.com/office/drawing/2016/5/9/chartex" xmlns:cx4="http://schemas.microsoft.com/office/drawing/2016/5/10/chartex" xmlns:cx5="http://schemas.microsoft.com/office/drawing/2016/5/11/chartex" xmlns:cx6="http://schemas.microsoft.com/office/drawing/2016/5/12/chartex" xmlns:cx7="http://schemas.microsoft.com/office/drawing/2016/5/13/chartex" xmlns:cx8="http://schemas.microsoft.com/office/drawing/2016/5/14/chartex" xmlns:mc="http://schemas.openxmlformats.org/markup-compatibility/2006" xmlns:aink="http://schemas.microsoft.com/office/drawing/2016/ink" xmlns:am3d="http://schemas.microsoft.com/office/drawing/2017/model3d" xmlns:o="urn:schemas-microsoft-com:office:office" xmlns:r="http://schemas.openxmlformats.org/officeDocument/2006/relationships" xmlns:m="http://schemas.openxmlformats.org/officeDocument/2006/math" xmlns:v="urn:schemas-microsoft-com:vml" xmlns:wp14="http://schemas.microsoft.com/office/word/2010/wordprocessingDrawing" xmlns:wp="http://schemas.openxmlformats.org/drawingml/2006/wordprocessingDrawing" xmlns:w10="urn:schemas-microsoft-com:office:word" xmlns:w="http://schemas.openxmlformats.org/wordprocessingml/2006/main" xmlns:w14="http://schemas.microsoft.com/office/word/2010/wordml" xmlns:w15="http://schemas.microsoft.com/office/word/2012/wordml" xmlns:w16cex="http://schemas.microsoft.com/office/word/2018/wordml/cex" xmlns:w16cid="http://schemas.microsoft.com/office/word/2016/wordml/cid" xmlns:w16="http://schemas.microsoft.com/office/word/2018/wordml" xmlns:w16sdtdh="http://schemas.microsoft.com/office/word/2020/wordml/sdtdatahash" xmlns:w16se="http://schemas.microsoft.com/office/word/2015/wordml/symex" xmlns:wpg="http://schemas.microsoft.com/office/word/2010/wordprocessingGroup" xmlns:wpi="http://schemas.microsoft.com/office/word/2010/wordprocessingInk" xmlns:wne="http://schemas.microsoft.com/office/word/2006/wordml" xmlns:wps="http://schemas.microsoft.com/office/word/2010/wordprocessingShape" mc:Ignorable="w14 w15 w16se w16cid w16 w16cex w16sdtdh wp14">
+<w:document xmlns:wpc="http://schemas.microsoft.com/office/word/2010/wordprocessingCanvas" xmlns:cx="http://schemas.microsoft.com/office/drawing/2014/chartex" xmlns:cx1="http://schemas.microsoft.com/office/drawing/2015/9/8/chartex" xmlns:cx2="http://schemas.microsoft.com/office/drawing/2015/10/21/chartex" xmlns:cx3="http://schemas.microsoft.com/office/drawing/2016/5/9/chartex" xmlns:cx4="http://schemas.microsoft.com/office/drawing/2016/5/10/chartex" xmlns:cx5="http://schemas.microsoft.com/office/drawing/2016/5/11/chartex" xmlns:cx6="http://schemas.microsoft.com/office/drawing/2016/5/12/chartex" xmlns:cx7="http://schemas.microsoft.com/office/drawing/2016/5/13/chartex" xmlns:cx8="http://schemas.microsoft.com/office/drawing/2016/5/14/chartex" xmlns:mc="http://schemas.openxmlformats.org/markup-compatibility/2006" xmlns:aink="http://schemas.microsoft.com/office/drawing/2016/ink" xmlns:am3d="http://schemas.microsoft.com/office/drawing/2017/model3d" xmlns:o="urn:schemas-microsoft-com:office:office" xmlns:r="http://schemas.openxmlformats.org/officeDocument/2006/relationships" xmlns:m="http://schemas.openxmlformats.org/officeDocument/2006/math" xmlns:v="urn:schemas-microsoft-com:vml" xmlns:wp14="http://schemas.microsoft.com/office/word/2010/wordprocessingDrawing" xmlns:wp="http://schemas.openxmlformats.org/drawingml/2006/wordprocessingDrawing" xmlns:w10="urn:schemas-microsoft-com:office:word" xmlns:w="http://schemas.openxmlformats.org/wordprocessingml/2006/main" xmlns:w14="http://schemas.microsoft.com/office/word/2010/wordml" xmlns:w15="http://schemas.microsoft.com/office/word/2012/wordml" xmlns:w16cex="http://schemas.microsoft.com/office/word/2018/wordml/cex" xmlns:w16cid="http://schemas.microsoft.com/office/word/2016/wordml/cid" xmlns:w16="http://schemas.microsoft.com/office/word/2018/wordml" xmlns:w16sdtdh="http://schemas.microsoft.com/office/word/2020/wordml/sdtdatahash" xmlns:w16se="http://schemas.microsoft.com/office/word/2015/wordml/symex" xmlns:wpg="http://schemas.microsoft.com/office/word/2010/wordprocessingGroup" xmlns:wpi="http://schemas.microsoft.com/office/word/2010/wordprocessingInk" xmlns:wne="http://schemas.microsoft.com/office/word/2006/wordml" xmlns:wps="http://schemas.microsoft.com/office/word/2010/wordprocessingShape" xmlns:a="http://schemas.openxmlformats.org/drawingml/2006/main" xmlns:pic="http://schemas.openxmlformats.org/drawingml/2006/picture" xmlns:a14="http://schemas.microsoft.com/office/drawing/2010/main" mc:Ignorable="w14 w15 w16se w16cid w16 w16cex w16sdtdh wp14">
   <w:body>
     <w:p>
       <w:pPr>
@@ -15,7 +15,7 @@
       </w:pPr>
       <w:r>
         <w:rPr>
-          <w:rFonts w:ascii="Times New Roman" w:eastAsia="Times New Roman" w:hAnsi="Times New Roman" w:cs="Times New Roman"/>
+          <w:rFonts w:ascii="Times New Roman" w:hAnsi="Times New Roman" w:eastAsia="Times New Roman" w:cs="Times New Roman"/>
           <w:b/>
           <w:bCs/>
           <w:color w:val="3D4251"/>
@@ -36,7 +36,7 @@
         <w:shd w:val="clear" w:color="auto" w:fill="FFFFFF"/>
         <w:spacing w:before="100" w:beforeAutospacing="1" w:after="100" w:afterAutospacing="1" w:line="432" w:lineRule="atLeast"/>
         <w:rPr>
-          <w:rFonts w:ascii="Times New Roman" w:eastAsia="Times New Roman" w:hAnsi="Times New Roman" w:cs="Times New Roman"/>
+          <w:rFonts w:ascii="Times New Roman" w:hAnsi="Times New Roman" w:eastAsia="Times New Roman" w:cs="Times New Roman"/>
           <w:color w:val="3D4251"/>
           <w:sz w:val="28"/>
           <w:szCs w:val="28"/>
@@ -45,7 +45,7 @@
       </w:pPr>
       <w:r>
         <w:rPr>
-          <w:rFonts w:ascii="Times New Roman" w:eastAsia="Times New Roman" w:hAnsi="Times New Roman" w:cs="Times New Roman"/>
+          <w:rFonts w:ascii="Times New Roman" w:hAnsi="Times New Roman" w:eastAsia="Times New Roman" w:cs="Times New Roman"/>
           <w:color w:val="3D4251"/>
           <w:sz w:val="28"/>
           <w:szCs w:val="28"/>
@@ -57,7 +57,7 @@
       <w:proofErr w:type="gramStart"/>
       <w:r>
         <w:rPr>
-          <w:rFonts w:ascii="Times New Roman" w:eastAsia="Times New Roman" w:hAnsi="Times New Roman" w:cs="Times New Roman"/>
+          <w:rFonts w:ascii="Times New Roman" w:hAnsi="Times New Roman" w:eastAsia="Times New Roman" w:cs="Times New Roman"/>
           <w:color w:val="3D4251"/>
           <w:sz w:val="28"/>
           <w:szCs w:val="28"/>
@@ -68,7 +68,7 @@
       <w:proofErr w:type="gramEnd"/>
       <w:r>
         <w:rPr>
-          <w:rFonts w:ascii="Times New Roman" w:eastAsia="Times New Roman" w:hAnsi="Times New Roman" w:cs="Times New Roman"/>
+          <w:rFonts w:ascii="Times New Roman" w:hAnsi="Times New Roman" w:eastAsia="Times New Roman" w:cs="Times New Roman"/>
           <w:color w:val="3D4251"/>
           <w:sz w:val="28"/>
           <w:szCs w:val="28"/>
@@ -79,7 +79,7 @@
       <w:proofErr w:type="spellEnd"/>
       <w:r>
         <w:rPr>
-          <w:rFonts w:ascii="Times New Roman" w:eastAsia="Times New Roman" w:hAnsi="Times New Roman" w:cs="Times New Roman"/>
+          <w:rFonts w:ascii="Times New Roman" w:hAnsi="Times New Roman" w:eastAsia="Times New Roman" w:cs="Times New Roman"/>
           <w:color w:val="3D4251"/>
           <w:sz w:val="28"/>
           <w:szCs w:val="28"/>
@@ -89,7 +89,7 @@
       </w:r>
       <w:r>
         <w:rPr>
-          <w:rFonts w:ascii="Times New Roman" w:eastAsia="Times New Roman" w:hAnsi="Times New Roman" w:cs="Times New Roman"/>
+          <w:rFonts w:ascii="Times New Roman" w:hAnsi="Times New Roman" w:eastAsia="Times New Roman" w:cs="Times New Roman"/>
           <w:i/>
           <w:iCs/>
           <w:color w:val="3D4251"/>
@@ -106,7 +106,7 @@
         <w:spacing w:after="0" w:line="240" w:lineRule="auto"/>
         <w:ind w:left="720"/>
         <w:rPr>
-          <w:rFonts w:ascii="Times New Roman" w:eastAsia="Times New Roman" w:hAnsi="Times New Roman" w:cs="Times New Roman"/>
+          <w:rFonts w:ascii="Times New Roman" w:hAnsi="Times New Roman" w:eastAsia="Times New Roman" w:cs="Times New Roman"/>
           <w:color w:val="3D4251"/>
           <w:sz w:val="28"/>
           <w:szCs w:val="28"/>
@@ -115,7 +115,7 @@
       </w:pPr>
       <w:r>
         <w:rPr>
-          <w:rFonts w:ascii="Times New Roman" w:eastAsia="Times New Roman" w:hAnsi="Times New Roman" w:cs="Times New Roman"/>
+          <w:rFonts w:ascii="Times New Roman" w:hAnsi="Times New Roman" w:eastAsia="Times New Roman" w:cs="Times New Roman"/>
           <w:b/>
           <w:bCs/>
           <w:color w:val="3D4251"/>
@@ -127,7 +127,7 @@
       </w:r>
       <w:r>
         <w:rPr>
-          <w:rFonts w:ascii="Times New Roman" w:eastAsia="Times New Roman" w:hAnsi="Times New Roman" w:cs="Times New Roman"/>
+          <w:rFonts w:ascii="Times New Roman" w:hAnsi="Times New Roman" w:eastAsia="Times New Roman" w:cs="Times New Roman"/>
           <w:color w:val="3D4251"/>
           <w:sz w:val="28"/>
           <w:szCs w:val="28"/>
@@ -138,7 +138,7 @@
       <w:proofErr w:type="gramStart"/>
       <w:r>
         <w:rPr>
-          <w:rFonts w:ascii="Times New Roman" w:eastAsia="Times New Roman" w:hAnsi="Times New Roman" w:cs="Times New Roman"/>
+          <w:rFonts w:ascii="Times New Roman" w:hAnsi="Times New Roman" w:eastAsia="Times New Roman" w:cs="Times New Roman"/>
           <w:color w:val="3D4251"/>
           <w:sz w:val="28"/>
           <w:szCs w:val="28"/>
@@ -149,7 +149,7 @@
       <w:proofErr w:type="gramEnd"/>
       <w:r>
         <w:rPr>
-          <w:rFonts w:ascii="Times New Roman" w:eastAsia="Times New Roman" w:hAnsi="Times New Roman" w:cs="Times New Roman"/>
+          <w:rFonts w:ascii="Times New Roman" w:hAnsi="Times New Roman" w:eastAsia="Times New Roman" w:cs="Times New Roman"/>
           <w:color w:val="3D4251"/>
           <w:sz w:val="28"/>
           <w:szCs w:val="28"/>
@@ -159,7 +159,7 @@
       </w:r>
       <w:r>
         <w:rPr>
-          <w:rFonts w:ascii="Times New Roman" w:eastAsia="Times New Roman" w:hAnsi="Times New Roman" w:cs="Times New Roman"/>
+          <w:rFonts w:ascii="Times New Roman" w:hAnsi="Times New Roman" w:eastAsia="Times New Roman" w:cs="Times New Roman"/>
           <w:color w:val="3D4251"/>
           <w:sz w:val="28"/>
           <w:szCs w:val="28"/>
@@ -182,7 +182,7 @@
         <w:spacing w:before="100" w:beforeAutospacing="1" w:after="100" w:afterAutospacing="1" w:line="432" w:lineRule="atLeast"/>
         <w:ind w:left="1080"/>
         <w:rPr>
-          <w:rFonts w:ascii="Times New Roman" w:eastAsia="Times New Roman" w:hAnsi="Times New Roman" w:cs="Times New Roman"/>
+          <w:rFonts w:ascii="Times New Roman" w:hAnsi="Times New Roman" w:eastAsia="Times New Roman" w:cs="Times New Roman"/>
           <w:color w:val="3D4251"/>
           <w:sz w:val="28"/>
           <w:szCs w:val="28"/>
@@ -192,7 +192,7 @@
       <w:proofErr w:type="gramStart"/>
       <w:r>
         <w:rPr>
-          <w:rFonts w:ascii="Times New Roman" w:eastAsia="Times New Roman" w:hAnsi="Times New Roman" w:cs="Times New Roman"/>
+          <w:rFonts w:ascii="Times New Roman" w:hAnsi="Times New Roman" w:eastAsia="Times New Roman" w:cs="Times New Roman"/>
           <w:color w:val="3D4251"/>
           <w:sz w:val="28"/>
           <w:szCs w:val="28"/>
@@ -203,7 +203,7 @@
       <w:proofErr w:type="gramEnd"/>
       <w:r>
         <w:rPr>
-          <w:rFonts w:ascii="Times New Roman" w:eastAsia="Times New Roman" w:hAnsi="Times New Roman" w:cs="Times New Roman"/>
+          <w:rFonts w:ascii="Times New Roman" w:hAnsi="Times New Roman" w:eastAsia="Times New Roman" w:cs="Times New Roman"/>
           <w:color w:val="3D4251"/>
           <w:sz w:val="28"/>
           <w:szCs w:val="28"/>
@@ -218,7 +218,7 @@
         <w:spacing w:after="0" w:line="240" w:lineRule="auto"/>
         <w:ind w:left="1080"/>
         <w:rPr>
-          <w:rFonts w:ascii="Times New Roman" w:eastAsia="Times New Roman" w:hAnsi="Times New Roman" w:cs="Times New Roman"/>
+          <w:rFonts w:ascii="Times New Roman" w:hAnsi="Times New Roman" w:eastAsia="Times New Roman" w:cs="Times New Roman"/>
           <w:color w:val="3D4251"/>
           <w:sz w:val="28"/>
           <w:szCs w:val="28"/>
@@ -227,7 +227,7 @@
       </w:pPr>
       <w:r>
         <w:rPr>
-          <w:rFonts w:ascii="Times New Roman" w:eastAsia="Times New Roman" w:hAnsi="Times New Roman" w:cs="Times New Roman"/>
+          <w:rFonts w:ascii="Times New Roman" w:hAnsi="Times New Roman" w:eastAsia="Times New Roman" w:cs="Times New Roman"/>
           <w:b/>
           <w:bCs/>
           <w:color w:val="3D4251"/>
@@ -239,7 +239,7 @@
       </w:r>
       <w:r>
         <w:rPr>
-          <w:rFonts w:ascii="Times New Roman" w:eastAsia="Times New Roman" w:hAnsi="Times New Roman" w:cs="Times New Roman"/>
+          <w:rFonts w:ascii="Times New Roman" w:hAnsi="Times New Roman" w:eastAsia="Times New Roman" w:cs="Times New Roman"/>
           <w:color w:val="3D4251"/>
           <w:sz w:val="28"/>
           <w:szCs w:val="28"/>
@@ -250,7 +250,7 @@
       <w:proofErr w:type="spellStart"/>
       <w:r>
         <w:rPr>
-          <w:rFonts w:ascii="Times New Roman" w:eastAsia="Times New Roman" w:hAnsi="Times New Roman" w:cs="Times New Roman"/>
+          <w:rFonts w:ascii="Times New Roman" w:hAnsi="Times New Roman" w:eastAsia="Times New Roman" w:cs="Times New Roman"/>
           <w:color w:val="3D4251"/>
           <w:sz w:val="28"/>
           <w:szCs w:val="28"/>
@@ -261,7 +261,7 @@
       <w:proofErr w:type="spellEnd"/>
       <w:r>
         <w:rPr>
-          <w:rFonts w:ascii="Times New Roman" w:eastAsia="Times New Roman" w:hAnsi="Times New Roman" w:cs="Times New Roman"/>
+          <w:rFonts w:ascii="Times New Roman" w:hAnsi="Times New Roman" w:eastAsia="Times New Roman" w:cs="Times New Roman"/>
           <w:color w:val="3D4251"/>
           <w:sz w:val="28"/>
           <w:szCs w:val="28"/>
@@ -284,7 +284,7 @@
         <w:spacing w:before="100" w:beforeAutospacing="1" w:after="100" w:afterAutospacing="1" w:line="432" w:lineRule="atLeast"/>
         <w:ind w:left="1080"/>
         <w:rPr>
-          <w:rFonts w:ascii="Times New Roman" w:eastAsia="Times New Roman" w:hAnsi="Times New Roman" w:cs="Times New Roman"/>
+          <w:rFonts w:ascii="Times New Roman" w:hAnsi="Times New Roman" w:eastAsia="Times New Roman" w:cs="Times New Roman"/>
           <w:color w:val="3D4251"/>
           <w:sz w:val="28"/>
           <w:szCs w:val="28"/>
@@ -294,7 +294,7 @@
       <w:proofErr w:type="gramStart"/>
       <w:r>
         <w:rPr>
-          <w:rFonts w:ascii="Times New Roman" w:eastAsia="Times New Roman" w:hAnsi="Times New Roman" w:cs="Times New Roman"/>
+          <w:rFonts w:ascii="Times New Roman" w:hAnsi="Times New Roman" w:eastAsia="Times New Roman" w:cs="Times New Roman"/>
           <w:color w:val="3D4251"/>
           <w:sz w:val="28"/>
           <w:szCs w:val="28"/>
@@ -305,7 +305,7 @@
       <w:proofErr w:type="gramEnd"/>
       <w:r>
         <w:rPr>
-          <w:rFonts w:ascii="Times New Roman" w:eastAsia="Times New Roman" w:hAnsi="Times New Roman" w:cs="Times New Roman"/>
+          <w:rFonts w:ascii="Times New Roman" w:hAnsi="Times New Roman" w:eastAsia="Times New Roman" w:cs="Times New Roman"/>
           <w:color w:val="3D4251"/>
           <w:sz w:val="28"/>
           <w:szCs w:val="28"/>
@@ -320,7 +320,7 @@
         <w:spacing w:after="0" w:line="240" w:lineRule="auto"/>
         <w:ind w:left="1080"/>
         <w:rPr>
-          <w:rFonts w:ascii="Times New Roman" w:eastAsia="Times New Roman" w:hAnsi="Times New Roman" w:cs="Times New Roman"/>
+          <w:rFonts w:ascii="Times New Roman" w:hAnsi="Times New Roman" w:eastAsia="Times New Roman" w:cs="Times New Roman"/>
           <w:color w:val="3D4251"/>
           <w:sz w:val="28"/>
           <w:szCs w:val="28"/>
@@ -329,7 +329,7 @@
       </w:pPr>
       <w:r>
         <w:rPr>
-          <w:rFonts w:ascii="Times New Roman" w:eastAsia="Times New Roman" w:hAnsi="Times New Roman" w:cs="Times New Roman"/>
+          <w:rFonts w:ascii="Times New Roman" w:hAnsi="Times New Roman" w:eastAsia="Times New Roman" w:cs="Times New Roman"/>
           <w:b/>
           <w:bCs/>
           <w:color w:val="3D4251"/>
@@ -341,7 +341,7 @@
       </w:r>
       <w:r>
         <w:rPr>
-          <w:rFonts w:ascii="Times New Roman" w:eastAsia="Times New Roman" w:hAnsi="Times New Roman" w:cs="Times New Roman"/>
+          <w:rFonts w:ascii="Times New Roman" w:hAnsi="Times New Roman" w:eastAsia="Times New Roman" w:cs="Times New Roman"/>
           <w:color w:val="3D4251"/>
           <w:sz w:val="28"/>
           <w:szCs w:val="28"/>
@@ -352,7 +352,7 @@
       <w:proofErr w:type="gramStart"/>
       <w:r>
         <w:rPr>
-          <w:rFonts w:ascii="Times New Roman" w:eastAsia="Times New Roman" w:hAnsi="Times New Roman" w:cs="Times New Roman"/>
+          <w:rFonts w:ascii="Times New Roman" w:hAnsi="Times New Roman" w:eastAsia="Times New Roman" w:cs="Times New Roman"/>
           <w:color w:val="3D4251"/>
           <w:sz w:val="28"/>
           <w:szCs w:val="28"/>
@@ -363,7 +363,7 @@
       <w:proofErr w:type="spellStart"/>
       <w:r>
         <w:rPr>
-          <w:rFonts w:ascii="Times New Roman" w:eastAsia="Times New Roman" w:hAnsi="Times New Roman" w:cs="Times New Roman"/>
+          <w:rFonts w:ascii="Times New Roman" w:hAnsi="Times New Roman" w:eastAsia="Times New Roman" w:cs="Times New Roman"/>
           <w:color w:val="3D4251"/>
           <w:sz w:val="28"/>
           <w:szCs w:val="28"/>
@@ -375,7 +375,7 @@
       <w:proofErr w:type="gramEnd"/>
       <w:r>
         <w:rPr>
-          <w:rFonts w:ascii="Times New Roman" w:eastAsia="Times New Roman" w:hAnsi="Times New Roman" w:cs="Times New Roman"/>
+          <w:rFonts w:ascii="Times New Roman" w:hAnsi="Times New Roman" w:eastAsia="Times New Roman" w:cs="Times New Roman"/>
           <w:color w:val="3D4251"/>
           <w:sz w:val="28"/>
           <w:szCs w:val="28"/>
@@ -393,7 +393,7 @@
         <w:shd w:val="clear" w:color="auto" w:fill="FFFFFF"/>
         <w:spacing w:before="100" w:beforeAutospacing="1" w:after="100" w:afterAutospacing="1" w:line="432" w:lineRule="atLeast"/>
         <w:rPr>
-          <w:rFonts w:ascii="Times New Roman" w:eastAsia="Times New Roman" w:hAnsi="Times New Roman" w:cs="Times New Roman"/>
+          <w:rFonts w:ascii="Times New Roman" w:hAnsi="Times New Roman" w:eastAsia="Times New Roman" w:cs="Times New Roman"/>
           <w:color w:val="3D4251"/>
           <w:sz w:val="28"/>
           <w:szCs w:val="28"/>
@@ -402,7 +402,7 @@
       </w:pPr>
       <w:r>
         <w:rPr>
-          <w:rFonts w:ascii="Times New Roman" w:eastAsia="Times New Roman" w:hAnsi="Times New Roman" w:cs="Times New Roman"/>
+          <w:rFonts w:ascii="Times New Roman" w:hAnsi="Times New Roman" w:eastAsia="Times New Roman" w:cs="Times New Roman"/>
           <w:color w:val="3D4251"/>
           <w:sz w:val="28"/>
           <w:szCs w:val="28"/>
@@ -420,7 +420,7 @@
         <w:shd w:val="clear" w:color="auto" w:fill="FFFFFF"/>
         <w:spacing w:before="240" w:after="100" w:afterAutospacing="1" w:line="432" w:lineRule="atLeast"/>
         <w:rPr>
-          <w:rFonts w:ascii="Times New Roman" w:eastAsia="Times New Roman" w:hAnsi="Times New Roman" w:cs="Times New Roman"/>
+          <w:rFonts w:ascii="Times New Roman" w:hAnsi="Times New Roman" w:eastAsia="Times New Roman" w:cs="Times New Roman"/>
           <w:color w:val="3D4251"/>
           <w:sz w:val="28"/>
           <w:szCs w:val="28"/>
@@ -429,7 +429,7 @@
       </w:pPr>
       <w:r>
         <w:rPr>
-          <w:rFonts w:ascii="Times New Roman" w:eastAsia="Times New Roman" w:hAnsi="Times New Roman" w:cs="Times New Roman"/>
+          <w:rFonts w:ascii="Times New Roman" w:hAnsi="Times New Roman" w:eastAsia="Times New Roman" w:cs="Times New Roman"/>
           <w:color w:val="3D4251"/>
           <w:sz w:val="28"/>
           <w:szCs w:val="28"/>
@@ -704,7 +704,7 @@
         <w:spacing w:before="240" w:after="100" w:afterAutospacing="1" w:line="432" w:lineRule="atLeast"/>
         <w:rPr>
           <w:rStyle w:val="HTMLCode"/>
-          <w:rFonts w:ascii="Times New Roman" w:eastAsiaTheme="minorHAnsi" w:hAnsi="Times New Roman" w:cs="Times New Roman"/>
+          <w:rFonts w:ascii="Times New Roman" w:hAnsi="Times New Roman" w:cs="Times New Roman" w:eastAsiaTheme="minorHAnsi"/>
           <w:color w:val="3D4251"/>
           <w:sz w:val="28"/>
           <w:szCs w:val="28"/>
@@ -764,7 +764,7 @@
       <w:r>
         <w:rPr>
           <w:rStyle w:val="HTMLCode"/>
-          <w:rFonts w:ascii="Times New Roman" w:eastAsiaTheme="minorHAnsi" w:hAnsi="Times New Roman" w:cs="Times New Roman"/>
+          <w:rFonts w:ascii="Times New Roman" w:hAnsi="Times New Roman" w:cs="Times New Roman" w:eastAsiaTheme="minorHAnsi"/>
           <w:color w:val="3D4251"/>
           <w:sz w:val="28"/>
           <w:szCs w:val="28"/>
@@ -776,7 +776,7 @@
       <w:r>
         <w:rPr>
           <w:rStyle w:val="HTMLCode"/>
-          <w:rFonts w:ascii="Times New Roman" w:eastAsiaTheme="minorHAnsi" w:hAnsi="Times New Roman" w:cs="Times New Roman"/>
+          <w:rFonts w:ascii="Times New Roman" w:hAnsi="Times New Roman" w:cs="Times New Roman" w:eastAsiaTheme="minorHAnsi"/>
           <w:color w:val="3D4251"/>
           <w:sz w:val="28"/>
           <w:szCs w:val="28"/>
@@ -1094,7 +1094,7 @@
       <w:r>
         <w:rPr>
           <w:rStyle w:val="HTMLCode"/>
-          <w:rFonts w:ascii="Times New Roman" w:eastAsiaTheme="minorHAnsi" w:hAnsi="Times New Roman" w:cs="Times New Roman"/>
+          <w:rFonts w:ascii="Times New Roman" w:hAnsi="Times New Roman" w:cs="Times New Roman" w:eastAsiaTheme="minorHAnsi"/>
           <w:color w:val="3D4251"/>
           <w:sz w:val="28"/>
           <w:szCs w:val="28"/>
@@ -1106,7 +1106,7 @@
       <w:r>
         <w:rPr>
           <w:rStyle w:val="HTMLCode"/>
-          <w:rFonts w:ascii="Times New Roman" w:eastAsiaTheme="minorHAnsi" w:hAnsi="Times New Roman" w:cs="Times New Roman"/>
+          <w:rFonts w:ascii="Times New Roman" w:hAnsi="Times New Roman" w:cs="Times New Roman" w:eastAsiaTheme="minorHAnsi"/>
           <w:color w:val="3D4251"/>
           <w:sz w:val="28"/>
           <w:szCs w:val="28"/>
@@ -1117,7 +1117,7 @@
       <w:r>
         <w:rPr>
           <w:rStyle w:val="HTMLCode"/>
-          <w:rFonts w:ascii="Times New Roman" w:eastAsiaTheme="minorHAnsi" w:hAnsi="Times New Roman" w:cs="Times New Roman"/>
+          <w:rFonts w:ascii="Times New Roman" w:hAnsi="Times New Roman" w:cs="Times New Roman" w:eastAsiaTheme="minorHAnsi"/>
           <w:color w:val="3D4251"/>
           <w:sz w:val="28"/>
           <w:szCs w:val="28"/>
@@ -1177,7 +1177,7 @@
       <w:r>
         <w:rPr>
           <w:rStyle w:val="HTMLCode"/>
-          <w:rFonts w:ascii="Times New Roman" w:eastAsiaTheme="minorHAnsi" w:hAnsi="Times New Roman" w:cs="Times New Roman"/>
+          <w:rFonts w:ascii="Times New Roman" w:hAnsi="Times New Roman" w:cs="Times New Roman" w:eastAsiaTheme="minorHAnsi"/>
           <w:color w:val="3D4251"/>
           <w:sz w:val="28"/>
           <w:szCs w:val="28"/>
@@ -1318,7 +1318,7 @@
       <w:r>
         <w:rPr>
           <w:rStyle w:val="HTMLCode"/>
-          <w:rFonts w:ascii="Times New Roman" w:eastAsiaTheme="minorHAnsi" w:hAnsi="Times New Roman" w:cs="Times New Roman"/>
+          <w:rFonts w:ascii="Times New Roman" w:hAnsi="Times New Roman" w:cs="Times New Roman" w:eastAsiaTheme="minorHAnsi"/>
           <w:color w:val="3D4251"/>
           <w:sz w:val="28"/>
           <w:szCs w:val="28"/>
@@ -1330,7 +1330,7 @@
       <w:r>
         <w:rPr>
           <w:rStyle w:val="HTMLCode"/>
-          <w:rFonts w:ascii="Times New Roman" w:eastAsiaTheme="minorHAnsi" w:hAnsi="Times New Roman" w:cs="Times New Roman"/>
+          <w:rFonts w:ascii="Times New Roman" w:hAnsi="Times New Roman" w:cs="Times New Roman" w:eastAsiaTheme="minorHAnsi"/>
           <w:color w:val="3D4251"/>
           <w:sz w:val="28"/>
           <w:szCs w:val="28"/>
@@ -1456,6 +1456,14 @@
           <w:szCs w:val="28"/>
         </w:rPr>
         <w:br/>
+      </w:r>
+      <w:r>
+        <w:rPr>
+          <w:rFonts w:ascii="Times New Roman" w:hAnsi="Times New Roman" w:cs="Times New Roman"/>
+          <w:color w:val="3D4251"/>
+          <w:sz w:val="28"/>
+          <w:szCs w:val="28"/>
+        </w:rPr>
         <w:t xml:space="preserve">For Example, some of the internal types of objects in </w:t>
       </w:r>
       <w:proofErr w:type="spellStart"/>
@@ -1500,7 +1508,7 @@
       <w:r>
         <w:rPr>
           <w:rStyle w:val="HTMLCode"/>
-          <w:rFonts w:ascii="Times New Roman" w:eastAsiaTheme="minorHAnsi" w:hAnsi="Times New Roman" w:cs="Times New Roman"/>
+          <w:rFonts w:ascii="Times New Roman" w:hAnsi="Times New Roman" w:cs="Times New Roman" w:eastAsiaTheme="minorHAnsi"/>
           <w:color w:val="3D4251"/>
           <w:sz w:val="28"/>
           <w:szCs w:val="28"/>
@@ -1512,7 +1520,7 @@
       <w:r>
         <w:rPr>
           <w:rStyle w:val="HTMLCode"/>
-          <w:rFonts w:ascii="Times New Roman" w:eastAsiaTheme="minorHAnsi" w:hAnsi="Times New Roman" w:cs="Times New Roman"/>
+          <w:rFonts w:ascii="Times New Roman" w:hAnsi="Times New Roman" w:cs="Times New Roman" w:eastAsiaTheme="minorHAnsi"/>
           <w:color w:val="3D4251"/>
           <w:sz w:val="28"/>
           <w:szCs w:val="28"/>
@@ -1571,7 +1579,7 @@
       <w:r>
         <w:rPr>
           <w:rStyle w:val="HTMLCode"/>
-          <w:rFonts w:ascii="Times New Roman" w:eastAsiaTheme="minorHAnsi" w:hAnsi="Times New Roman" w:cs="Times New Roman"/>
+          <w:rFonts w:ascii="Times New Roman" w:hAnsi="Times New Roman" w:cs="Times New Roman" w:eastAsiaTheme="minorHAnsi"/>
           <w:color w:val="3D4251"/>
           <w:sz w:val="28"/>
           <w:szCs w:val="28"/>
@@ -1583,7 +1591,7 @@
       <w:r>
         <w:rPr>
           <w:rStyle w:val="HTMLCode"/>
-          <w:rFonts w:ascii="Times New Roman" w:eastAsiaTheme="minorHAnsi" w:hAnsi="Times New Roman" w:cs="Times New Roman"/>
+          <w:rFonts w:ascii="Times New Roman" w:hAnsi="Times New Roman" w:cs="Times New Roman" w:eastAsiaTheme="minorHAnsi"/>
           <w:color w:val="3D4251"/>
           <w:sz w:val="28"/>
           <w:szCs w:val="28"/>
@@ -2067,9 +2075,16 @@
           <w:szCs w:val="28"/>
         </w:rPr>
         <w:br/>
+      </w:r>
+      <w:r>
+        <w:rPr>
+          <w:color w:val="333333"/>
+          <w:sz w:val="28"/>
+          <w:szCs w:val="28"/>
+        </w:rPr>
         <w:t>Read the file </w:t>
       </w:r>
-      <w:hyperlink r:id="rId8" w:history="1">
+      <w:hyperlink w:history="1" r:id="rId8">
         <w:r>
           <w:rPr>
             <w:rStyle w:val="Hyperlink"/>
@@ -2095,6 +2110,13 @@
           <w:szCs w:val="28"/>
         </w:rPr>
         <w:br/>
+      </w:r>
+      <w:r>
+        <w:rPr>
+          <w:color w:val="333333"/>
+          <w:sz w:val="28"/>
+          <w:szCs w:val="28"/>
+        </w:rPr>
         <w:t>a) Change the names of the columns to </w:t>
       </w:r>
       <w:r>
@@ -2199,6 +2221,13 @@
           <w:szCs w:val="28"/>
         </w:rPr>
         <w:br/>
+      </w:r>
+      <w:r>
+        <w:rPr>
+          <w:color w:val="333333"/>
+          <w:sz w:val="28"/>
+          <w:szCs w:val="28"/>
+        </w:rPr>
         <w:t>b) Change the row names so that they are the same as </w:t>
       </w:r>
       <w:r>
@@ -2267,9 +2296,16 @@
           <w:szCs w:val="28"/>
         </w:rPr>
         <w:br/>
+      </w:r>
+      <w:r>
+        <w:rPr>
+          <w:color w:val="333333"/>
+          <w:sz w:val="28"/>
+          <w:szCs w:val="28"/>
+        </w:rPr>
         <w:t>Read the file </w:t>
       </w:r>
-      <w:hyperlink r:id="rId9" w:history="1">
+      <w:hyperlink w:history="1" r:id="rId9">
         <w:r>
           <w:rPr>
             <w:rStyle w:val="Hyperlink"/>
@@ -2295,6 +2331,13 @@
           <w:szCs w:val="28"/>
         </w:rPr>
         <w:br/>
+      </w:r>
+      <w:r>
+        <w:rPr>
+          <w:color w:val="333333"/>
+          <w:sz w:val="28"/>
+          <w:szCs w:val="28"/>
+        </w:rPr>
         <w:t>a) Re</w:t>
       </w:r>
       <w:r>
@@ -2376,9 +2419,16 @@
           <w:szCs w:val="28"/>
         </w:rPr>
         <w:br/>
+      </w:r>
+      <w:r>
+        <w:rPr>
+          <w:color w:val="333333"/>
+          <w:sz w:val="28"/>
+          <w:szCs w:val="28"/>
+        </w:rPr>
         <w:t>Read the file </w:t>
       </w:r>
-      <w:hyperlink r:id="rId10" w:history="1">
+      <w:hyperlink w:history="1" r:id="rId10">
         <w:r>
           <w:rPr>
             <w:rStyle w:val="Hyperlink"/>
@@ -2425,9 +2475,16 @@
           <w:szCs w:val="28"/>
         </w:rPr>
         <w:br/>
+      </w:r>
+      <w:r>
+        <w:rPr>
+          <w:color w:val="333333"/>
+          <w:sz w:val="28"/>
+          <w:szCs w:val="28"/>
+        </w:rPr>
         <w:t>Read the file </w:t>
       </w:r>
-      <w:hyperlink r:id="rId11" w:history="1">
+      <w:hyperlink w:history="1" r:id="rId11">
         <w:r>
           <w:rPr>
             <w:rStyle w:val="Hyperlink"/>
@@ -2483,9 +2540,16 @@
           <w:szCs w:val="28"/>
         </w:rPr>
         <w:br/>
+      </w:r>
+      <w:r>
+        <w:rPr>
+          <w:color w:val="333333"/>
+          <w:sz w:val="28"/>
+          <w:szCs w:val="28"/>
+        </w:rPr>
         <w:t>Read the file </w:t>
       </w:r>
-      <w:hyperlink r:id="rId12" w:history="1">
+      <w:hyperlink w:history="1" r:id="rId12">
         <w:r>
           <w:rPr>
             <w:rStyle w:val="Hyperlink"/>
@@ -2672,14 +2736,42 @@
           <w:sz w:val="28"/>
           <w:szCs w:val="28"/>
         </w:rPr>
-        <w:t>n</w:t>
-      </w:r>
-      <w:r>
-        <w:rPr>
-          <w:sz w:val="28"/>
-          <w:szCs w:val="28"/>
-        </w:rPr>
-        <w:t xml:space="preserve"> integer 10, element b is vector v.</w:t>
+        <w:t xml:space="preserve"> vector with two </w:t>
+      </w:r>
+      <w:r>
+        <w:rPr>
+          <w:sz w:val="28"/>
+          <w:szCs w:val="28"/>
+        </w:rPr>
+        <w:t xml:space="preserve"> integer</w:t>
+      </w:r>
+      <w:r>
+        <w:rPr>
+          <w:sz w:val="28"/>
+          <w:szCs w:val="28"/>
+        </w:rPr>
+        <w:t>s</w:t>
+      </w:r>
+      <w:r>
+        <w:rPr>
+          <w:sz w:val="28"/>
+          <w:szCs w:val="28"/>
+        </w:rPr>
+        <w:t xml:space="preserve"> </w:t>
+      </w:r>
+      <w:r>
+        <w:rPr>
+          <w:sz w:val="28"/>
+          <w:szCs w:val="28"/>
+        </w:rPr>
+        <w:t xml:space="preserve">with value </w:t>
+      </w:r>
+      <w:r>
+        <w:rPr>
+          <w:sz w:val="28"/>
+          <w:szCs w:val="28"/>
+        </w:rPr>
+        <w:t>10, element b is vector v.</w:t>
       </w:r>
     </w:p>
     <w:p>
@@ -2727,20 +2819,38 @@
         <w:ind w:left="965"/>
         <w:jc w:val="both"/>
         <w:rPr>
-          <w:b/>
-          <w:bCs/>
-          <w:sz w:val="28"/>
-          <w:szCs w:val="28"/>
-        </w:rPr>
-      </w:pPr>
-      <w:r>
-        <w:rPr>
-          <w:b/>
-          <w:bCs/>
-          <w:sz w:val="28"/>
-          <w:szCs w:val="28"/>
-        </w:rPr>
-        <w:t>v=(“Weather”,”100”)</w:t>
+          <w:b w:val="1"/>
+          <w:bCs w:val="1"/>
+          <w:sz w:val="28"/>
+          <w:szCs w:val="28"/>
+        </w:rPr>
+      </w:pPr>
+      <w:r>
+        <w:rPr>
+          <w:b w:val="1"/>
+          <w:bCs w:val="1"/>
+          <w:sz w:val="28"/>
+          <w:szCs w:val="28"/>
+        </w:rPr>
+        <w:t>v=</w:t>
+      </w:r>
+      <w:r>
+        <w:rPr>
+          <w:b w:val="1"/>
+          <w:bCs w:val="1"/>
+          <w:sz w:val="28"/>
+          <w:szCs w:val="28"/>
+        </w:rPr>
+        <w:t>c</w:t>
+      </w:r>
+      <w:r>
+        <w:rPr>
+          <w:b w:val="1"/>
+          <w:bCs w:val="1"/>
+          <w:sz w:val="28"/>
+          <w:szCs w:val="28"/>
+        </w:rPr>
+        <w:t>(“Weather”,”100”)</w:t>
       </w:r>
     </w:p>
     <w:p>
@@ -3148,16 +3258,25 @@
         </w:numPr>
         <w:jc w:val="both"/>
         <w:rPr>
-          <w:b/>
-          <w:bCs/>
-          <w:sz w:val="28"/>
-          <w:szCs w:val="28"/>
-        </w:rPr>
-      </w:pPr>
-      <w:r>
-        <w:rPr>
-          <w:b/>
-          <w:bCs/>
+          <w:b w:val="1"/>
+          <w:bCs w:val="1"/>
+          <w:sz w:val="28"/>
+          <w:szCs w:val="28"/>
+        </w:rPr>
+      </w:pPr>
+      <w:r>
+        <w:rPr>
+          <w:b w:val="1"/>
+          <w:bCs w:val="1"/>
+          <w:sz w:val="28"/>
+          <w:szCs w:val="28"/>
+        </w:rPr>
+        <w:t>c</w:t>
+      </w:r>
+      <w:r>
+        <w:rPr>
+          <w:b w:val="1"/>
+          <w:bCs w:val="1"/>
           <w:sz w:val="28"/>
           <w:szCs w:val="28"/>
         </w:rPr>
@@ -3165,8 +3284,8 @@
       </w:r>
       <w:r>
         <w:rPr>
-          <w:b/>
-          <w:bCs/>
+          <w:b w:val="1"/>
+          <w:bCs w:val="1"/>
           <w:sz w:val="28"/>
           <w:szCs w:val="28"/>
         </w:rPr>
@@ -3174,8 +3293,8 @@
       </w:r>
       <w:r>
         <w:rPr>
-          <w:b/>
-          <w:bCs/>
+          <w:b w:val="1"/>
+          <w:bCs w:val="1"/>
           <w:sz w:val="28"/>
           <w:szCs w:val="28"/>
         </w:rPr>
@@ -3652,7 +3771,7 @@
       </w:pPr>
     </w:p>
     <w:sectPr>
-      <w:pgSz w:w="11906" w:h="16838"/>
+      <w:pgSz w:w="11906" w:h="16838" w:orient="portrait"/>
       <w:pgMar w:top="1440" w:right="1440" w:bottom="1440" w:left="1440" w:header="708" w:footer="708" w:gutter="0"/>
       <w:cols w:space="708"/>
       <w:docGrid w:linePitch="360"/>
@@ -3679,7 +3798,7 @@
         <w:ind w:left="720" w:hanging="360"/>
       </w:pPr>
       <w:rPr>
-        <w:rFonts w:ascii="Symbol" w:hAnsi="Symbol" w:hint="default"/>
+        <w:rFonts w:hint="default" w:ascii="Symbol" w:hAnsi="Symbol"/>
         <w:sz w:val="20"/>
       </w:rPr>
     </w:lvl>
@@ -3695,7 +3814,7 @@
         <w:ind w:left="1440" w:hanging="360"/>
       </w:pPr>
       <w:rPr>
-        <w:rFonts w:ascii="Courier New" w:hAnsi="Courier New" w:hint="default"/>
+        <w:rFonts w:hint="default" w:ascii="Courier New" w:hAnsi="Courier New"/>
         <w:sz w:val="20"/>
       </w:rPr>
     </w:lvl>
@@ -3711,7 +3830,7 @@
         <w:ind w:left="2160" w:hanging="360"/>
       </w:pPr>
       <w:rPr>
-        <w:rFonts w:ascii="Wingdings" w:hAnsi="Wingdings" w:hint="default"/>
+        <w:rFonts w:hint="default" w:ascii="Wingdings" w:hAnsi="Wingdings"/>
         <w:sz w:val="20"/>
       </w:rPr>
     </w:lvl>
@@ -3727,7 +3846,7 @@
         <w:ind w:left="2880" w:hanging="360"/>
       </w:pPr>
       <w:rPr>
-        <w:rFonts w:ascii="Wingdings" w:hAnsi="Wingdings" w:hint="default"/>
+        <w:rFonts w:hint="default" w:ascii="Wingdings" w:hAnsi="Wingdings"/>
         <w:sz w:val="20"/>
       </w:rPr>
     </w:lvl>
@@ -3743,7 +3862,7 @@
         <w:ind w:left="3600" w:hanging="360"/>
       </w:pPr>
       <w:rPr>
-        <w:rFonts w:ascii="Wingdings" w:hAnsi="Wingdings" w:hint="default"/>
+        <w:rFonts w:hint="default" w:ascii="Wingdings" w:hAnsi="Wingdings"/>
         <w:sz w:val="20"/>
       </w:rPr>
     </w:lvl>
@@ -3759,7 +3878,7 @@
         <w:ind w:left="4320" w:hanging="360"/>
       </w:pPr>
       <w:rPr>
-        <w:rFonts w:ascii="Wingdings" w:hAnsi="Wingdings" w:hint="default"/>
+        <w:rFonts w:hint="default" w:ascii="Wingdings" w:hAnsi="Wingdings"/>
         <w:sz w:val="20"/>
       </w:rPr>
     </w:lvl>
@@ -3775,7 +3894,7 @@
         <w:ind w:left="5040" w:hanging="360"/>
       </w:pPr>
       <w:rPr>
-        <w:rFonts w:ascii="Wingdings" w:hAnsi="Wingdings" w:hint="default"/>
+        <w:rFonts w:hint="default" w:ascii="Wingdings" w:hAnsi="Wingdings"/>
         <w:sz w:val="20"/>
       </w:rPr>
     </w:lvl>
@@ -3791,7 +3910,7 @@
         <w:ind w:left="5760" w:hanging="360"/>
       </w:pPr>
       <w:rPr>
-        <w:rFonts w:ascii="Wingdings" w:hAnsi="Wingdings" w:hint="default"/>
+        <w:rFonts w:hint="default" w:ascii="Wingdings" w:hAnsi="Wingdings"/>
         <w:sz w:val="20"/>
       </w:rPr>
     </w:lvl>
@@ -3807,7 +3926,7 @@
         <w:ind w:left="6480" w:hanging="360"/>
       </w:pPr>
       <w:rPr>
-        <w:rFonts w:ascii="Wingdings" w:hAnsi="Wingdings" w:hint="default"/>
+        <w:rFonts w:hint="default" w:ascii="Wingdings" w:hAnsi="Wingdings"/>
         <w:sz w:val="20"/>
       </w:rPr>
     </w:lvl>
@@ -3840,7 +3959,7 @@
         <w:ind w:left="1440" w:hanging="360"/>
       </w:pPr>
       <w:rPr>
-        <w:rFonts w:ascii="Courier New" w:hAnsi="Courier New" w:hint="default"/>
+        <w:rFonts w:hint="default" w:ascii="Courier New" w:hAnsi="Courier New"/>
         <w:sz w:val="20"/>
       </w:rPr>
     </w:lvl>
@@ -3957,7 +4076,7 @@
         <w:ind w:left="1440" w:hanging="360"/>
       </w:pPr>
       <w:rPr>
-        <w:rFonts w:ascii="Courier New" w:hAnsi="Courier New" w:hint="default"/>
+        <w:rFonts w:hint="default" w:ascii="Courier New" w:hAnsi="Courier New"/>
         <w:sz w:val="20"/>
       </w:rPr>
     </w:lvl>
@@ -3973,7 +4092,7 @@
         <w:ind w:left="2160" w:hanging="360"/>
       </w:pPr>
       <w:rPr>
-        <w:rFonts w:ascii="Courier New" w:hAnsi="Courier New" w:hint="default"/>
+        <w:rFonts w:hint="default" w:ascii="Courier New" w:hAnsi="Courier New"/>
         <w:sz w:val="20"/>
       </w:rPr>
     </w:lvl>
@@ -4239,7 +4358,7 @@
         <w:ind w:left="965" w:hanging="360"/>
       </w:pPr>
       <w:rPr>
-        <w:rFonts w:ascii="Symbol" w:hAnsi="Symbol" w:hint="default"/>
+        <w:rFonts w:hint="default" w:ascii="Symbol" w:hAnsi="Symbol"/>
       </w:rPr>
     </w:lvl>
     <w:lvl w:ilvl="1" w:tplc="40090003" w:tentative="1">
@@ -4251,7 +4370,7 @@
         <w:ind w:left="1685" w:hanging="360"/>
       </w:pPr>
       <w:rPr>
-        <w:rFonts w:ascii="Courier New" w:hAnsi="Courier New" w:cs="Courier New" w:hint="default"/>
+        <w:rFonts w:hint="default" w:ascii="Courier New" w:hAnsi="Courier New" w:cs="Courier New"/>
       </w:rPr>
     </w:lvl>
     <w:lvl w:ilvl="2" w:tplc="40090005" w:tentative="1">
@@ -4263,7 +4382,7 @@
         <w:ind w:left="2405" w:hanging="360"/>
       </w:pPr>
       <w:rPr>
-        <w:rFonts w:ascii="Wingdings" w:hAnsi="Wingdings" w:hint="default"/>
+        <w:rFonts w:hint="default" w:ascii="Wingdings" w:hAnsi="Wingdings"/>
       </w:rPr>
     </w:lvl>
     <w:lvl w:ilvl="3" w:tplc="40090001" w:tentative="1">
@@ -4275,7 +4394,7 @@
         <w:ind w:left="3125" w:hanging="360"/>
       </w:pPr>
       <w:rPr>
-        <w:rFonts w:ascii="Symbol" w:hAnsi="Symbol" w:hint="default"/>
+        <w:rFonts w:hint="default" w:ascii="Symbol" w:hAnsi="Symbol"/>
       </w:rPr>
     </w:lvl>
     <w:lvl w:ilvl="4" w:tplc="40090003" w:tentative="1">
@@ -4287,7 +4406,7 @@
         <w:ind w:left="3845" w:hanging="360"/>
       </w:pPr>
       <w:rPr>
-        <w:rFonts w:ascii="Courier New" w:hAnsi="Courier New" w:cs="Courier New" w:hint="default"/>
+        <w:rFonts w:hint="default" w:ascii="Courier New" w:hAnsi="Courier New" w:cs="Courier New"/>
       </w:rPr>
     </w:lvl>
     <w:lvl w:ilvl="5" w:tplc="40090005" w:tentative="1">
@@ -4299,7 +4418,7 @@
         <w:ind w:left="4565" w:hanging="360"/>
       </w:pPr>
       <w:rPr>
-        <w:rFonts w:ascii="Wingdings" w:hAnsi="Wingdings" w:hint="default"/>
+        <w:rFonts w:hint="default" w:ascii="Wingdings" w:hAnsi="Wingdings"/>
       </w:rPr>
     </w:lvl>
     <w:lvl w:ilvl="6" w:tplc="40090001" w:tentative="1">
@@ -4311,7 +4430,7 @@
         <w:ind w:left="5285" w:hanging="360"/>
       </w:pPr>
       <w:rPr>
-        <w:rFonts w:ascii="Symbol" w:hAnsi="Symbol" w:hint="default"/>
+        <w:rFonts w:hint="default" w:ascii="Symbol" w:hAnsi="Symbol"/>
       </w:rPr>
     </w:lvl>
     <w:lvl w:ilvl="7" w:tplc="40090003" w:tentative="1">
@@ -4323,7 +4442,7 @@
         <w:ind w:left="6005" w:hanging="360"/>
       </w:pPr>
       <w:rPr>
-        <w:rFonts w:ascii="Courier New" w:hAnsi="Courier New" w:cs="Courier New" w:hint="default"/>
+        <w:rFonts w:hint="default" w:ascii="Courier New" w:hAnsi="Courier New" w:cs="Courier New"/>
       </w:rPr>
     </w:lvl>
     <w:lvl w:ilvl="8" w:tplc="40090005" w:tentative="1">
@@ -4335,7 +4454,7 @@
         <w:ind w:left="6725" w:hanging="360"/>
       </w:pPr>
       <w:rPr>
-        <w:rFonts w:ascii="Wingdings" w:hAnsi="Wingdings" w:hint="default"/>
+        <w:rFonts w:hint="default" w:ascii="Wingdings" w:hAnsi="Wingdings"/>
       </w:rPr>
     </w:lvl>
   </w:abstractNum>
@@ -4869,11 +4988,11 @@
 </file>
 
 <file path=word/styles.xml><?xml version="1.0" encoding="utf-8"?>
-<w:styles xmlns:mc="http://schemas.openxmlformats.org/markup-compatibility/2006" xmlns:r="http://schemas.openxmlformats.org/officeDocument/2006/relationships" xmlns:w="http://schemas.openxmlformats.org/wordprocessingml/2006/main" xmlns:w14="http://schemas.microsoft.com/office/word/2010/wordml" xmlns:w15="http://schemas.microsoft.com/office/word/2012/wordml" xmlns:w16cex="http://schemas.microsoft.com/office/word/2018/wordml/cex" xmlns:w16cid="http://schemas.microsoft.com/office/word/2016/wordml/cid" xmlns:w16="http://schemas.microsoft.com/office/word/2018/wordml" xmlns:w16sdtdh="http://schemas.microsoft.com/office/word/2020/wordml/sdtdatahash" xmlns:w16se="http://schemas.microsoft.com/office/word/2015/wordml/symex" mc:Ignorable="w14 w15 w16se w16cid w16 w16cex w16sdtdh">
+<w:styles xmlns:wp14="http://schemas.microsoft.com/office/word/2010/wordprocessingDrawing" xmlns:mc="http://schemas.openxmlformats.org/markup-compatibility/2006" xmlns:r="http://schemas.openxmlformats.org/officeDocument/2006/relationships" xmlns:w="http://schemas.openxmlformats.org/wordprocessingml/2006/main" xmlns:w14="http://schemas.microsoft.com/office/word/2010/wordml" xmlns:w15="http://schemas.microsoft.com/office/word/2012/wordml" xmlns:w16cex="http://schemas.microsoft.com/office/word/2018/wordml/cex" xmlns:w16cid="http://schemas.microsoft.com/office/word/2016/wordml/cid" xmlns:w16="http://schemas.microsoft.com/office/word/2018/wordml" xmlns:w16sdtdh="http://schemas.microsoft.com/office/word/2020/wordml/sdtdatahash" xmlns:w16se="http://schemas.microsoft.com/office/word/2015/wordml/symex" mc:Ignorable="w14 w15 w16se w16cid w16 w16cex w16sdtdh wp14">
   <w:docDefaults>
     <w:rPrDefault>
       <w:rPr>
-        <w:rFonts w:asciiTheme="minorHAnsi" w:eastAsiaTheme="minorHAnsi" w:hAnsiTheme="minorHAnsi" w:cstheme="minorBidi"/>
+        <w:rFonts w:asciiTheme="minorHAnsi" w:hAnsiTheme="minorHAnsi" w:eastAsiaTheme="minorHAnsi" w:cstheme="minorBidi"/>
         <w:sz w:val="22"/>
         <w:szCs w:val="22"/>
         <w:lang w:val="en-IN" w:eastAsia="en-US" w:bidi="ar-SA"/>
@@ -4888,14 +5007,14 @@
   <w:latentStyles w:defLockedState="0" w:defUIPriority="99" w:defSemiHidden="0" w:defUnhideWhenUsed="0" w:defQFormat="0" w:count="376">
     <w:lsdException w:name="Normal" w:uiPriority="0" w:qFormat="1"/>
     <w:lsdException w:name="heading 1" w:uiPriority="9" w:qFormat="1"/>
-    <w:lsdException w:name="heading 2" w:semiHidden="1" w:uiPriority="9" w:unhideWhenUsed="1" w:qFormat="1"/>
-    <w:lsdException w:name="heading 3" w:semiHidden="1" w:uiPriority="9" w:unhideWhenUsed="1" w:qFormat="1"/>
-    <w:lsdException w:name="heading 4" w:semiHidden="1" w:uiPriority="9" w:unhideWhenUsed="1" w:qFormat="1"/>
-    <w:lsdException w:name="heading 5" w:semiHidden="1" w:uiPriority="9" w:unhideWhenUsed="1" w:qFormat="1"/>
-    <w:lsdException w:name="heading 6" w:semiHidden="1" w:uiPriority="9" w:unhideWhenUsed="1" w:qFormat="1"/>
-    <w:lsdException w:name="heading 7" w:semiHidden="1" w:uiPriority="9" w:unhideWhenUsed="1" w:qFormat="1"/>
-    <w:lsdException w:name="heading 8" w:semiHidden="1" w:uiPriority="9" w:unhideWhenUsed="1" w:qFormat="1"/>
-    <w:lsdException w:name="heading 9" w:semiHidden="1" w:uiPriority="9" w:unhideWhenUsed="1" w:qFormat="1"/>
+    <w:lsdException w:name="heading 2" w:uiPriority="9" w:semiHidden="1" w:unhideWhenUsed="1" w:qFormat="1"/>
+    <w:lsdException w:name="heading 3" w:uiPriority="9" w:semiHidden="1" w:unhideWhenUsed="1" w:qFormat="1"/>
+    <w:lsdException w:name="heading 4" w:uiPriority="9" w:semiHidden="1" w:unhideWhenUsed="1" w:qFormat="1"/>
+    <w:lsdException w:name="heading 5" w:uiPriority="9" w:semiHidden="1" w:unhideWhenUsed="1" w:qFormat="1"/>
+    <w:lsdException w:name="heading 6" w:uiPriority="9" w:semiHidden="1" w:unhideWhenUsed="1" w:qFormat="1"/>
+    <w:lsdException w:name="heading 7" w:uiPriority="9" w:semiHidden="1" w:unhideWhenUsed="1" w:qFormat="1"/>
+    <w:lsdException w:name="heading 8" w:uiPriority="9" w:semiHidden="1" w:unhideWhenUsed="1" w:qFormat="1"/>
+    <w:lsdException w:name="heading 9" w:uiPriority="9" w:semiHidden="1" w:unhideWhenUsed="1" w:qFormat="1"/>
     <w:lsdException w:name="index 1" w:semiHidden="1" w:unhideWhenUsed="1"/>
     <w:lsdException w:name="index 2" w:semiHidden="1" w:unhideWhenUsed="1"/>
     <w:lsdException w:name="index 3" w:semiHidden="1" w:unhideWhenUsed="1"/>
@@ -4905,22 +5024,22 @@
     <w:lsdException w:name="index 7" w:semiHidden="1" w:unhideWhenUsed="1"/>
     <w:lsdException w:name="index 8" w:semiHidden="1" w:unhideWhenUsed="1"/>
     <w:lsdException w:name="index 9" w:semiHidden="1" w:unhideWhenUsed="1"/>
-    <w:lsdException w:name="toc 1" w:semiHidden="1" w:uiPriority="39" w:unhideWhenUsed="1"/>
-    <w:lsdException w:name="toc 2" w:semiHidden="1" w:uiPriority="39" w:unhideWhenUsed="1"/>
-    <w:lsdException w:name="toc 3" w:semiHidden="1" w:uiPriority="39" w:unhideWhenUsed="1"/>
-    <w:lsdException w:name="toc 4" w:semiHidden="1" w:uiPriority="39" w:unhideWhenUsed="1"/>
-    <w:lsdException w:name="toc 5" w:semiHidden="1" w:uiPriority="39" w:unhideWhenUsed="1"/>
-    <w:lsdException w:name="toc 6" w:semiHidden="1" w:uiPriority="39" w:unhideWhenUsed="1"/>
-    <w:lsdException w:name="toc 7" w:semiHidden="1" w:uiPriority="39" w:unhideWhenUsed="1"/>
-    <w:lsdException w:name="toc 8" w:semiHidden="1" w:uiPriority="39" w:unhideWhenUsed="1"/>
-    <w:lsdException w:name="toc 9" w:semiHidden="1" w:uiPriority="39" w:unhideWhenUsed="1"/>
+    <w:lsdException w:name="toc 1" w:uiPriority="39" w:semiHidden="1" w:unhideWhenUsed="1"/>
+    <w:lsdException w:name="toc 2" w:uiPriority="39" w:semiHidden="1" w:unhideWhenUsed="1"/>
+    <w:lsdException w:name="toc 3" w:uiPriority="39" w:semiHidden="1" w:unhideWhenUsed="1"/>
+    <w:lsdException w:name="toc 4" w:uiPriority="39" w:semiHidden="1" w:unhideWhenUsed="1"/>
+    <w:lsdException w:name="toc 5" w:uiPriority="39" w:semiHidden="1" w:unhideWhenUsed="1"/>
+    <w:lsdException w:name="toc 6" w:uiPriority="39" w:semiHidden="1" w:unhideWhenUsed="1"/>
+    <w:lsdException w:name="toc 7" w:uiPriority="39" w:semiHidden="1" w:unhideWhenUsed="1"/>
+    <w:lsdException w:name="toc 8" w:uiPriority="39" w:semiHidden="1" w:unhideWhenUsed="1"/>
+    <w:lsdException w:name="toc 9" w:uiPriority="39" w:semiHidden="1" w:unhideWhenUsed="1"/>
     <w:lsdException w:name="Normal Indent" w:semiHidden="1" w:unhideWhenUsed="1"/>
     <w:lsdException w:name="footnote text" w:semiHidden="1" w:unhideWhenUsed="1"/>
     <w:lsdException w:name="annotation text" w:semiHidden="1" w:unhideWhenUsed="1"/>
     <w:lsdException w:name="header" w:semiHidden="1" w:unhideWhenUsed="1"/>
     <w:lsdException w:name="footer" w:semiHidden="1" w:unhideWhenUsed="1"/>
     <w:lsdException w:name="index heading" w:semiHidden="1" w:unhideWhenUsed="1"/>
-    <w:lsdException w:name="caption" w:semiHidden="1" w:uiPriority="35" w:unhideWhenUsed="1" w:qFormat="1"/>
+    <w:lsdException w:name="caption" w:uiPriority="35" w:semiHidden="1" w:unhideWhenUsed="1" w:qFormat="1"/>
     <w:lsdException w:name="table of figures" w:semiHidden="1" w:unhideWhenUsed="1"/>
     <w:lsdException w:name="envelope address" w:semiHidden="1" w:unhideWhenUsed="1"/>
     <w:lsdException w:name="envelope return" w:semiHidden="1" w:unhideWhenUsed="1"/>
@@ -4951,7 +5070,7 @@
     <w:lsdException w:name="Title" w:uiPriority="10" w:qFormat="1"/>
     <w:lsdException w:name="Closing" w:semiHidden="1" w:unhideWhenUsed="1"/>
     <w:lsdException w:name="Signature" w:semiHidden="1" w:unhideWhenUsed="1"/>
-    <w:lsdException w:name="Default Paragraph Font" w:semiHidden="1" w:uiPriority="1" w:unhideWhenUsed="1"/>
+    <w:lsdException w:name="Default Paragraph Font" w:uiPriority="1" w:semiHidden="1" w:unhideWhenUsed="1"/>
     <w:lsdException w:name="Body Text" w:semiHidden="1" w:unhideWhenUsed="1"/>
     <w:lsdException w:name="Body Text Indent" w:semiHidden="1" w:unhideWhenUsed="1"/>
     <w:lsdException w:name="List Continue" w:semiHidden="1" w:unhideWhenUsed="1"/>
@@ -5151,8 +5270,8 @@
     <w:lsdException w:name="Subtle Reference" w:uiPriority="31" w:qFormat="1"/>
     <w:lsdException w:name="Intense Reference" w:uiPriority="32" w:qFormat="1"/>
     <w:lsdException w:name="Book Title" w:uiPriority="33" w:qFormat="1"/>
-    <w:lsdException w:name="Bibliography" w:semiHidden="1" w:uiPriority="37" w:unhideWhenUsed="1"/>
-    <w:lsdException w:name="TOC Heading" w:semiHidden="1" w:uiPriority="39" w:unhideWhenUsed="1" w:qFormat="1"/>
+    <w:lsdException w:name="Bibliography" w:uiPriority="37" w:semiHidden="1" w:unhideWhenUsed="1"/>
+    <w:lsdException w:name="TOC Heading" w:uiPriority="39" w:semiHidden="1" w:unhideWhenUsed="1" w:qFormat="1"/>
     <w:lsdException w:name="Plain Table 1" w:uiPriority="41"/>
     <w:lsdException w:name="Plain Table 2" w:uiPriority="42"/>
     <w:lsdException w:name="Plain Table 3" w:uiPriority="43"/>
@@ -5263,7 +5382,7 @@
     <w:lsdException w:name="Unresolved Mention" w:semiHidden="1" w:unhideWhenUsed="1"/>
     <w:lsdException w:name="Smart Link" w:semiHidden="1" w:unhideWhenUsed="1"/>
   </w:latentStyles>
-  <w:style w:type="paragraph" w:default="1" w:styleId="Normal">
+  <w:style w:type="paragraph" w:styleId="Normal" w:default="1">
     <w:name w:val="Normal"/>
     <w:qFormat/>
   </w:style>
@@ -5279,7 +5398,7 @@
       <w:outlineLvl w:val="1"/>
     </w:pPr>
     <w:rPr>
-      <w:rFonts w:ascii="Times New Roman" w:eastAsia="Times New Roman" w:hAnsi="Times New Roman" w:cs="Times New Roman"/>
+      <w:rFonts w:ascii="Times New Roman" w:hAnsi="Times New Roman" w:eastAsia="Times New Roman" w:cs="Times New Roman"/>
       <w:b/>
       <w:bCs/>
       <w:sz w:val="36"/>
@@ -5287,13 +5406,13 @@
       <w:lang w:eastAsia="en-IN"/>
     </w:rPr>
   </w:style>
-  <w:style w:type="character" w:default="1" w:styleId="DefaultParagraphFont">
+  <w:style w:type="character" w:styleId="DefaultParagraphFont" w:default="1">
     <w:name w:val="Default Paragraph Font"/>
     <w:uiPriority w:val="1"/>
     <w:semiHidden/>
     <w:unhideWhenUsed/>
   </w:style>
-  <w:style w:type="table" w:default="1" w:styleId="TableNormal">
+  <w:style w:type="table" w:styleId="TableNormal" w:default="1">
     <w:name w:val="Normal Table"/>
     <w:uiPriority w:val="99"/>
     <w:semiHidden/>
@@ -5308,7 +5427,7 @@
       </w:tblCellMar>
     </w:tblPr>
   </w:style>
-  <w:style w:type="numbering" w:default="1" w:styleId="NoList">
+  <w:style w:type="numbering" w:styleId="NoList" w:default="1">
     <w:name w:val="No List"/>
     <w:uiPriority w:val="99"/>
     <w:semiHidden/>
@@ -5324,7 +5443,7 @@
       <w:spacing w:before="100" w:beforeAutospacing="1" w:after="100" w:afterAutospacing="1" w:line="240" w:lineRule="auto"/>
     </w:pPr>
     <w:rPr>
-      <w:rFonts w:ascii="Times New Roman" w:eastAsia="Times New Roman" w:hAnsi="Times New Roman" w:cs="Times New Roman"/>
+      <w:rFonts w:ascii="Times New Roman" w:hAnsi="Times New Roman" w:eastAsia="Times New Roman" w:cs="Times New Roman"/>
       <w:sz w:val="24"/>
       <w:szCs w:val="24"/>
       <w:lang w:eastAsia="en-IN"/>
@@ -5361,7 +5480,7 @@
     <w:unhideWhenUsed/>
     <w:rsid w:val="0055604D"/>
     <w:rPr>
-      <w:rFonts w:ascii="Courier New" w:eastAsia="Times New Roman" w:hAnsi="Courier New" w:cs="Courier New"/>
+      <w:rFonts w:ascii="Courier New" w:hAnsi="Courier New" w:eastAsia="Times New Roman" w:cs="Courier New"/>
       <w:sz w:val="20"/>
       <w:szCs w:val="20"/>
     </w:rPr>
@@ -5389,14 +5508,14 @@
       <w:iCs/>
     </w:rPr>
   </w:style>
-  <w:style w:type="character" w:customStyle="1" w:styleId="Heading2Char">
+  <w:style w:type="character" w:styleId="Heading2Char" w:customStyle="1">
     <w:name w:val="Heading 2 Char"/>
     <w:basedOn w:val="DefaultParagraphFont"/>
     <w:link w:val="Heading2"/>
     <w:uiPriority w:val="9"/>
     <w:rsid w:val="006A1E90"/>
     <w:rPr>
-      <w:rFonts w:ascii="Times New Roman" w:eastAsia="Times New Roman" w:hAnsi="Times New Roman" w:cs="Times New Roman"/>
+      <w:rFonts w:ascii="Times New Roman" w:hAnsi="Times New Roman" w:eastAsia="Times New Roman" w:cs="Times New Roman"/>
       <w:b/>
       <w:bCs/>
       <w:sz w:val="36"/>
@@ -5434,13 +5553,13 @@
       <w:spacing w:after="0" w:line="240" w:lineRule="auto"/>
     </w:pPr>
     <w:rPr>
-      <w:rFonts w:ascii="Courier New" w:eastAsia="Times New Roman" w:hAnsi="Courier New" w:cs="Courier New"/>
+      <w:rFonts w:ascii="Courier New" w:hAnsi="Courier New" w:eastAsia="Times New Roman" w:cs="Courier New"/>
       <w:sz w:val="20"/>
       <w:szCs w:val="20"/>
       <w:lang w:eastAsia="en-IN"/>
     </w:rPr>
   </w:style>
-  <w:style w:type="character" w:customStyle="1" w:styleId="HTMLPreformattedChar">
+  <w:style w:type="character" w:styleId="HTMLPreformattedChar" w:customStyle="1">
     <w:name w:val="HTML Preformatted Char"/>
     <w:basedOn w:val="DefaultParagraphFont"/>
     <w:link w:val="HTMLPreformatted"/>
@@ -5448,13 +5567,13 @@
     <w:semiHidden/>
     <w:rsid w:val="00080CAD"/>
     <w:rPr>
-      <w:rFonts w:ascii="Courier New" w:eastAsia="Times New Roman" w:hAnsi="Courier New" w:cs="Courier New"/>
+      <w:rFonts w:ascii="Courier New" w:hAnsi="Courier New" w:eastAsia="Times New Roman" w:cs="Courier New"/>
       <w:sz w:val="20"/>
       <w:szCs w:val="20"/>
       <w:lang w:eastAsia="en-IN"/>
     </w:rPr>
   </w:style>
-  <w:style w:type="character" w:customStyle="1" w:styleId="hl">
+  <w:style w:type="character" w:styleId="hl" w:customStyle="1">
     <w:name w:val="hl"/>
     <w:basedOn w:val="DefaultParagraphFont"/>
     <w:rsid w:val="00080CAD"/>
@@ -5769,10 +5888,10 @@
 </file>
 
 <file path=customXml/item1.xml><?xml version="1.0" encoding="utf-8"?>
-<ct:contentTypeSchema xmlns:ct="http://schemas.microsoft.com/office/2006/metadata/contentType" xmlns:ma="http://schemas.microsoft.com/office/2006/metadata/properties/metaAttributes" ct:_="" ma:_="" ma:contentTypeName="Document" ma:contentTypeID="0x010100EE12693EDCE4754DB5D322E91C95023F" ma:contentTypeVersion="12" ma:contentTypeDescription="Create a new document." ma:contentTypeScope="" ma:versionID="a3a91fee0ad86bcdc101bcea6da9b5cb">
-  <xsd:schema xmlns:xsd="http://www.w3.org/2001/XMLSchema" xmlns:xs="http://www.w3.org/2001/XMLSchema" xmlns:p="http://schemas.microsoft.com/office/2006/metadata/properties" xmlns:ns2="505b680b-dc2d-45b0-8b39-3f52ef7b2827" xmlns:ns3="985f6742-1296-4c69-a8d6-77586ed4a0b5" targetNamespace="http://schemas.microsoft.com/office/2006/metadata/properties" ma:root="true" ma:fieldsID="84622187651274d86ad45300cc53056a" ns2:_="" ns3:_="">
-    <xsd:import namespace="505b680b-dc2d-45b0-8b39-3f52ef7b2827"/>
-    <xsd:import namespace="985f6742-1296-4c69-a8d6-77586ed4a0b5"/>
+<ct:contentTypeSchema xmlns:ct="http://schemas.microsoft.com/office/2006/metadata/contentType" xmlns:ma="http://schemas.microsoft.com/office/2006/metadata/properties/metaAttributes" ct:_="" ma:_="" ma:contentTypeName="Document" ma:contentTypeID="0x010100D557F101F551CE4C85C3461AA081BC17" ma:contentTypeVersion="6" ma:contentTypeDescription="Create a new document." ma:contentTypeScope="" ma:versionID="8ae7b7d77fe561fa4ab2deba77b93425">
+  <xsd:schema xmlns:xsd="http://www.w3.org/2001/XMLSchema" xmlns:xs="http://www.w3.org/2001/XMLSchema" xmlns:p="http://schemas.microsoft.com/office/2006/metadata/properties" xmlns:ns2="fa833491-47ca-4c6c-b3cc-d3f4c7e3bbb3" xmlns:ns3="48752209-3751-45e1-96ac-cda98d6fd7b4" targetNamespace="http://schemas.microsoft.com/office/2006/metadata/properties" ma:root="true" ma:fieldsID="a3bac0a8ff23d136a62e4f3bbc11ae81" ns2:_="" ns3:_="">
+    <xsd:import namespace="fa833491-47ca-4c6c-b3cc-d3f4c7e3bbb3"/>
+    <xsd:import namespace="48752209-3751-45e1-96ac-cda98d6fd7b4"/>
     <xsd:element name="properties">
       <xsd:complexType>
         <xsd:sequence>
@@ -5781,16 +5900,10 @@
               <xsd:all>
                 <xsd:element ref="ns2:MediaServiceMetadata" minOccurs="0"/>
                 <xsd:element ref="ns2:MediaServiceFastMetadata" minOccurs="0"/>
+                <xsd:element ref="ns3:SharedWithUsers" minOccurs="0"/>
+                <xsd:element ref="ns3:SharedWithDetails" minOccurs="0"/>
                 <xsd:element ref="ns2:MediaServiceDateTaken" minOccurs="0"/>
                 <xsd:element ref="ns2:MediaLengthInSeconds" minOccurs="0"/>
-                <xsd:element ref="ns2:MediaServiceAutoTags" minOccurs="0"/>
-                <xsd:element ref="ns2:MediaServiceOCR" minOccurs="0"/>
-                <xsd:element ref="ns2:MediaServiceGenerationTime" minOccurs="0"/>
-                <xsd:element ref="ns2:MediaServiceEventHashCode" minOccurs="0"/>
-                <xsd:element ref="ns2:MediaServiceAutoKeyPoints" minOccurs="0"/>
-                <xsd:element ref="ns2:MediaServiceKeyPoints" minOccurs="0"/>
-                <xsd:element ref="ns3:SharedWithUsers" minOccurs="0"/>
-                <xsd:element ref="ns3:SharedWithDetails" minOccurs="0"/>
               </xsd:all>
             </xsd:complexType>
           </xsd:element>
@@ -5798,7 +5911,7 @@
       </xsd:complexType>
     </xsd:element>
   </xsd:schema>
-  <xsd:schema xmlns:xsd="http://www.w3.org/2001/XMLSchema" xmlns:xs="http://www.w3.org/2001/XMLSchema" xmlns:dms="http://schemas.microsoft.com/office/2006/documentManagement/types" xmlns:pc="http://schemas.microsoft.com/office/infopath/2007/PartnerControls" targetNamespace="505b680b-dc2d-45b0-8b39-3f52ef7b2827" elementFormDefault="qualified">
+  <xsd:schema xmlns:xsd="http://www.w3.org/2001/XMLSchema" xmlns:xs="http://www.w3.org/2001/XMLSchema" xmlns:dms="http://schemas.microsoft.com/office/2006/documentManagement/types" xmlns:pc="http://schemas.microsoft.com/office/infopath/2007/PartnerControls" targetNamespace="fa833491-47ca-4c6c-b3cc-d3f4c7e3bbb3" elementFormDefault="qualified">
     <xsd:import namespace="http://schemas.microsoft.com/office/2006/documentManagement/types"/>
     <xsd:import namespace="http://schemas.microsoft.com/office/infopath/2007/PartnerControls"/>
     <xsd:element name="MediaServiceMetadata" ma:index="8" nillable="true" ma:displayName="MediaServiceMetadata" ma:hidden="true" ma:internalName="MediaServiceMetadata" ma:readOnly="true">
@@ -5811,55 +5924,21 @@
         <xsd:restriction base="dms:Note"/>
       </xsd:simpleType>
     </xsd:element>
-    <xsd:element name="MediaServiceDateTaken" ma:index="10" nillable="true" ma:displayName="MediaServiceDateTaken" ma:hidden="true" ma:internalName="MediaServiceDateTaken" ma:readOnly="true">
+    <xsd:element name="MediaServiceDateTaken" ma:index="12" nillable="true" ma:displayName="MediaServiceDateTaken" ma:hidden="true" ma:indexed="true" ma:internalName="MediaServiceDateTaken" ma:readOnly="true">
       <xsd:simpleType>
         <xsd:restriction base="dms:Text"/>
       </xsd:simpleType>
     </xsd:element>
-    <xsd:element name="MediaLengthInSeconds" ma:index="11" nillable="true" ma:displayName="Length (seconds)" ma:internalName="MediaLengthInSeconds" ma:readOnly="true">
+    <xsd:element name="MediaLengthInSeconds" ma:index="13" nillable="true" ma:displayName="MediaLengthInSeconds" ma:hidden="true" ma:internalName="MediaLengthInSeconds" ma:readOnly="true">
       <xsd:simpleType>
         <xsd:restriction base="dms:Unknown"/>
       </xsd:simpleType>
     </xsd:element>
-    <xsd:element name="MediaServiceAutoTags" ma:index="12" nillable="true" ma:displayName="Tags" ma:internalName="MediaServiceAutoTags" ma:readOnly="true">
-      <xsd:simpleType>
-        <xsd:restriction base="dms:Text"/>
-      </xsd:simpleType>
-    </xsd:element>
-    <xsd:element name="MediaServiceOCR" ma:index="13" nillable="true" ma:displayName="Extracted Text" ma:internalName="MediaServiceOCR" ma:readOnly="true">
-      <xsd:simpleType>
-        <xsd:restriction base="dms:Note">
-          <xsd:maxLength value="255"/>
-        </xsd:restriction>
-      </xsd:simpleType>
-    </xsd:element>
-    <xsd:element name="MediaServiceGenerationTime" ma:index="14" nillable="true" ma:displayName="MediaServiceGenerationTime" ma:hidden="true" ma:internalName="MediaServiceGenerationTime" ma:readOnly="true">
-      <xsd:simpleType>
-        <xsd:restriction base="dms:Text"/>
-      </xsd:simpleType>
-    </xsd:element>
-    <xsd:element name="MediaServiceEventHashCode" ma:index="15" nillable="true" ma:displayName="MediaServiceEventHashCode" ma:hidden="true" ma:internalName="MediaServiceEventHashCode" ma:readOnly="true">
-      <xsd:simpleType>
-        <xsd:restriction base="dms:Text"/>
-      </xsd:simpleType>
-    </xsd:element>
-    <xsd:element name="MediaServiceAutoKeyPoints" ma:index="16" nillable="true" ma:displayName="MediaServiceAutoKeyPoints" ma:hidden="true" ma:internalName="MediaServiceAutoKeyPoints" ma:readOnly="true">
-      <xsd:simpleType>
-        <xsd:restriction base="dms:Note"/>
-      </xsd:simpleType>
-    </xsd:element>
-    <xsd:element name="MediaServiceKeyPoints" ma:index="17" nillable="true" ma:displayName="KeyPoints" ma:internalName="MediaServiceKeyPoints" ma:readOnly="true">
-      <xsd:simpleType>
-        <xsd:restriction base="dms:Note">
-          <xsd:maxLength value="255"/>
-        </xsd:restriction>
-      </xsd:simpleType>
-    </xsd:element>
   </xsd:schema>
-  <xsd:schema xmlns:xsd="http://www.w3.org/2001/XMLSchema" xmlns:xs="http://www.w3.org/2001/XMLSchema" xmlns:dms="http://schemas.microsoft.com/office/2006/documentManagement/types" xmlns:pc="http://schemas.microsoft.com/office/infopath/2007/PartnerControls" targetNamespace="985f6742-1296-4c69-a8d6-77586ed4a0b5" elementFormDefault="qualified">
+  <xsd:schema xmlns:xsd="http://www.w3.org/2001/XMLSchema" xmlns:xs="http://www.w3.org/2001/XMLSchema" xmlns:dms="http://schemas.microsoft.com/office/2006/documentManagement/types" xmlns:pc="http://schemas.microsoft.com/office/infopath/2007/PartnerControls" targetNamespace="48752209-3751-45e1-96ac-cda98d6fd7b4" elementFormDefault="qualified">
     <xsd:import namespace="http://schemas.microsoft.com/office/2006/documentManagement/types"/>
     <xsd:import namespace="http://schemas.microsoft.com/office/infopath/2007/PartnerControls"/>
-    <xsd:element name="SharedWithUsers" ma:index="18" nillable="true" ma:displayName="Shared With" ma:internalName="SharedWithUsers" ma:readOnly="true">
+    <xsd:element name="SharedWithUsers" ma:index="10" nillable="true" ma:displayName="Shared With" ma:internalName="SharedWithUsers" ma:readOnly="true">
       <xsd:complexType>
         <xsd:complexContent>
           <xsd:extension base="dms:UserMulti">
@@ -5878,7 +5957,7 @@
         </xsd:complexContent>
       </xsd:complexType>
     </xsd:element>
-    <xsd:element name="SharedWithDetails" ma:index="19" nillable="true" ma:displayName="Shared With Details" ma:internalName="SharedWithDetails" ma:readOnly="true">
+    <xsd:element name="SharedWithDetails" ma:index="11" nillable="true" ma:displayName="Shared With Details" ma:internalName="SharedWithDetails" ma:readOnly="true">
       <xsd:simpleType>
         <xsd:restriction base="dms:Note">
           <xsd:maxLength value="255"/>
@@ -6001,7 +6080,7 @@
 </file>
 
 <file path=customXml/itemProps1.xml><?xml version="1.0" encoding="utf-8"?>
-<ds:datastoreItem xmlns:ds="http://schemas.openxmlformats.org/officeDocument/2006/customXml" ds:itemID="{F721C8F3-0445-4CB2-AC73-42F0F9DEE546}"/>
+<ds:datastoreItem xmlns:ds="http://schemas.openxmlformats.org/officeDocument/2006/customXml" ds:itemID="{6D2D82B7-AD93-45DF-83FC-16FA3C8D1A3B}"/>
 </file>
 
 <file path=customXml/itemProps2.xml><?xml version="1.0" encoding="utf-8"?>

</xml_diff>